<commit_message>
Uploaded Week 11 - Peer Review
</commit_message>
<xml_diff>
--- a/Peer Reviews/Week 11 - Peer Review.docx
+++ b/Peer Reviews/Week 11 - Peer Review.docx
@@ -1,6 +1,6 @@
 
 <file path=word/document.xml><?xml version="1.0" encoding="utf-8"?>
-<w:document xmlns:wpc="http://schemas.microsoft.com/office/word/2010/wordprocessingCanvas" xmlns:cx="http://schemas.microsoft.com/office/drawing/2014/chartex" xmlns:mc="http://schemas.openxmlformats.org/markup-compatibility/2006" xmlns:o="urn:schemas-microsoft-com:office:office" xmlns:r="http://schemas.openxmlformats.org/officeDocument/2006/relationships" xmlns:m="http://schemas.openxmlformats.org/officeDocument/2006/math" xmlns:v="urn:schemas-microsoft-com:vml" xmlns:wp14="http://schemas.microsoft.com/office/word/2010/wordprocessingDrawing" xmlns:wp="http://schemas.openxmlformats.org/drawingml/2006/wordprocessingDrawing" xmlns:w10="urn:schemas-microsoft-com:office:word" xmlns:w="http://schemas.openxmlformats.org/wordprocessingml/2006/main" xmlns:w14="http://schemas.microsoft.com/office/word/2010/wordml" xmlns:w15="http://schemas.microsoft.com/office/word/2012/wordml" xmlns:w16se="http://schemas.microsoft.com/office/word/2015/wordml/symex" xmlns:wpg="http://schemas.microsoft.com/office/word/2010/wordprocessingGroup" xmlns:wpi="http://schemas.microsoft.com/office/word/2010/wordprocessingInk" xmlns:wne="http://schemas.microsoft.com/office/word/2006/wordml" xmlns:wps="http://schemas.microsoft.com/office/word/2010/wordprocessingShape" mc:Ignorable="w14 w15 w16se wp14">
+<w:document xmlns:wpc="http://schemas.microsoft.com/office/word/2010/wordprocessingCanvas" xmlns:cx="http://schemas.microsoft.com/office/drawing/2014/chartex" xmlns:cx1="http://schemas.microsoft.com/office/drawing/2015/9/8/chartex" xmlns:cx2="http://schemas.microsoft.com/office/drawing/2015/10/21/chartex" xmlns:cx3="http://schemas.microsoft.com/office/drawing/2016/5/9/chartex" xmlns:cx4="http://schemas.microsoft.com/office/drawing/2016/5/10/chartex" xmlns:cx5="http://schemas.microsoft.com/office/drawing/2016/5/11/chartex" xmlns:cx6="http://schemas.microsoft.com/office/drawing/2016/5/12/chartex" xmlns:cx7="http://schemas.microsoft.com/office/drawing/2016/5/13/chartex" xmlns:cx8="http://schemas.microsoft.com/office/drawing/2016/5/14/chartex" xmlns:mc="http://schemas.openxmlformats.org/markup-compatibility/2006" xmlns:aink="http://schemas.microsoft.com/office/drawing/2016/ink" xmlns:am3d="http://schemas.microsoft.com/office/drawing/2017/model3d" xmlns:o="urn:schemas-microsoft-com:office:office" xmlns:r="http://schemas.openxmlformats.org/officeDocument/2006/relationships" xmlns:m="http://schemas.openxmlformats.org/officeDocument/2006/math" xmlns:v="urn:schemas-microsoft-com:vml" xmlns:wp14="http://schemas.microsoft.com/office/word/2010/wordprocessingDrawing" xmlns:wp="http://schemas.openxmlformats.org/drawingml/2006/wordprocessingDrawing" xmlns:w10="urn:schemas-microsoft-com:office:word" xmlns:w="http://schemas.openxmlformats.org/wordprocessingml/2006/main" xmlns:w14="http://schemas.microsoft.com/office/word/2010/wordml" xmlns:w15="http://schemas.microsoft.com/office/word/2012/wordml" xmlns:w16cid="http://schemas.microsoft.com/office/word/2016/wordml/cid" xmlns:w16se="http://schemas.microsoft.com/office/word/2015/wordml/symex" xmlns:wpg="http://schemas.microsoft.com/office/word/2010/wordprocessingGroup" xmlns:wpi="http://schemas.microsoft.com/office/word/2010/wordprocessingInk" xmlns:wne="http://schemas.microsoft.com/office/word/2006/wordml" xmlns:wps="http://schemas.microsoft.com/office/word/2010/wordprocessingShape" mc:Ignorable="w14 w15 w16se w16cid wp14">
   <w:body>
     <w:p>
       <w:pPr>
@@ -15,15 +15,7 @@
         <w:jc w:val="both"/>
       </w:pPr>
       <w:r>
-        <w:t xml:space="preserve">Each student on the third year software project group module should complete this document blind. When completing the </w:t>
-      </w:r>
-      <w:proofErr w:type="gramStart"/>
-      <w:r>
-        <w:t>document</w:t>
-      </w:r>
-      <w:proofErr w:type="gramEnd"/>
-      <w:r>
-        <w:t xml:space="preserve"> you are required to distribute the beans of effort for each student. Each group has 100 beans per group member to be allocated, for example a group with four members has 400 beans to be distributed. </w:t>
+        <w:t xml:space="preserve">Each student on the third year software project group module should complete this document blind. When completing the document you are required to distribute the beans of effort for each student. Each group has 100 beans per group member to be allocated, for example a group with four members has 400 beans to be distributed. </w:t>
       </w:r>
     </w:p>
     <w:p>
@@ -33,16 +25,20 @@
     </w:p>
     <w:p>
       <w:pPr>
-        <w:pStyle w:val="IntenseQuote"/>
+        <w:jc w:val="center"/>
         <w:rPr>
-          <w:rStyle w:val="IntenseReference"/>
+          <w:b/>
+          <w:sz w:val="40"/>
+          <w:szCs w:val="40"/>
         </w:rPr>
       </w:pPr>
       <w:r>
         <w:rPr>
-          <w:rStyle w:val="IntenseReference"/>
+          <w:b/>
+          <w:sz w:val="40"/>
+          <w:szCs w:val="40"/>
         </w:rPr>
-        <w:t>GROUP B</w:t>
+        <w:t>Group B</w:t>
       </w:r>
     </w:p>
     <w:p>
@@ -57,8 +53,8 @@
         <w:tblLook w:val="04A0" w:firstRow="1" w:lastRow="0" w:firstColumn="1" w:lastColumn="0" w:noHBand="0" w:noVBand="1"/>
       </w:tblPr>
       <w:tblGrid>
-        <w:gridCol w:w="2766"/>
-        <w:gridCol w:w="3663"/>
+        <w:gridCol w:w="2767"/>
+        <w:gridCol w:w="3662"/>
         <w:gridCol w:w="1851"/>
       </w:tblGrid>
       <w:tr>
@@ -68,7 +64,7 @@
         <w:tc>
           <w:tcPr>
             <w:cnfStyle w:val="001000000000" w:firstRow="0" w:lastRow="0" w:firstColumn="1" w:lastColumn="0" w:oddVBand="0" w:evenVBand="0" w:oddHBand="0" w:evenHBand="0" w:firstRowFirstColumn="0" w:firstRowLastColumn="0" w:lastRowFirstColumn="0" w:lastRowLastColumn="0"/>
-            <w:tcW w:w="2766" w:type="dxa"/>
+            <w:tcW w:w="2767" w:type="dxa"/>
           </w:tcPr>
           <w:p>
             <w:pPr>
@@ -81,7 +77,7 @@
         </w:tc>
         <w:tc>
           <w:tcPr>
-            <w:tcW w:w="3663" w:type="dxa"/>
+            <w:tcW w:w="3662" w:type="dxa"/>
           </w:tcPr>
           <w:p>
             <w:pPr>
@@ -115,46 +111,49 @@
         <w:tc>
           <w:tcPr>
             <w:cnfStyle w:val="001000000000" w:firstRow="0" w:lastRow="0" w:firstColumn="1" w:lastColumn="0" w:oddVBand="0" w:evenVBand="0" w:oddHBand="0" w:evenHBand="0" w:firstRowFirstColumn="0" w:firstRowLastColumn="0" w:lastRowFirstColumn="0" w:lastRowLastColumn="0"/>
-            <w:tcW w:w="2766" w:type="dxa"/>
-          </w:tcPr>
-          <w:p>
-            <w:pPr>
-              <w:jc w:val="both"/>
-            </w:pPr>
-          </w:p>
-          <w:p>
-            <w:pPr>
-              <w:jc w:val="both"/>
-            </w:pPr>
-          </w:p>
-          <w:p>
-            <w:pPr>
-              <w:jc w:val="both"/>
-            </w:pPr>
-            <w:r>
-              <w:t>Jessica</w:t>
-            </w:r>
-          </w:p>
-          <w:p>
-            <w:pPr>
-              <w:jc w:val="both"/>
-            </w:pPr>
-          </w:p>
-          <w:p>
-            <w:pPr>
-              <w:jc w:val="both"/>
-            </w:pPr>
-          </w:p>
-        </w:tc>
-        <w:tc>
-          <w:tcPr>
-            <w:tcW w:w="3663" w:type="dxa"/>
+            <w:tcW w:w="2767" w:type="dxa"/>
+          </w:tcPr>
+          <w:p>
+            <w:pPr>
+              <w:jc w:val="both"/>
+            </w:pPr>
+          </w:p>
+          <w:p>
+            <w:pPr>
+              <w:jc w:val="both"/>
+            </w:pPr>
+          </w:p>
+          <w:p>
+            <w:pPr>
+              <w:jc w:val="both"/>
+            </w:pPr>
+            <w:r>
+              <w:t>Angela</w:t>
+            </w:r>
+          </w:p>
+          <w:p>
+            <w:pPr>
+              <w:jc w:val="both"/>
+            </w:pPr>
+          </w:p>
+          <w:p>
+            <w:pPr>
+              <w:jc w:val="both"/>
+            </w:pPr>
+          </w:p>
+        </w:tc>
+        <w:tc>
+          <w:tcPr>
+            <w:tcW w:w="3662" w:type="dxa"/>
           </w:tcPr>
           <w:p>
             <w:pPr>
               <w:jc w:val="both"/>
               <w:cnfStyle w:val="000000100000" w:firstRow="0" w:lastRow="0" w:firstColumn="0" w:lastColumn="0" w:oddVBand="0" w:evenVBand="0" w:oddHBand="1" w:evenHBand="0" w:firstRowFirstColumn="0" w:firstRowLastColumn="0" w:lastRowFirstColumn="0" w:lastRowLastColumn="0"/>
             </w:pPr>
+            <w:r>
+              <w:t>[Nothing provided]</w:t>
+            </w:r>
           </w:p>
         </w:tc>
         <w:tc>
@@ -173,46 +172,49 @@
         <w:tc>
           <w:tcPr>
             <w:cnfStyle w:val="001000000000" w:firstRow="0" w:lastRow="0" w:firstColumn="1" w:lastColumn="0" w:oddVBand="0" w:evenVBand="0" w:oddHBand="0" w:evenHBand="0" w:firstRowFirstColumn="0" w:firstRowLastColumn="0" w:lastRowFirstColumn="0" w:lastRowLastColumn="0"/>
-            <w:tcW w:w="2766" w:type="dxa"/>
-          </w:tcPr>
-          <w:p>
-            <w:pPr>
-              <w:jc w:val="both"/>
-            </w:pPr>
-          </w:p>
-          <w:p>
-            <w:pPr>
-              <w:jc w:val="both"/>
-            </w:pPr>
-          </w:p>
-          <w:p>
-            <w:pPr>
-              <w:jc w:val="both"/>
-            </w:pPr>
-            <w:r>
-              <w:t>Angela</w:t>
-            </w:r>
-          </w:p>
-          <w:p>
-            <w:pPr>
-              <w:jc w:val="both"/>
-            </w:pPr>
-          </w:p>
-          <w:p>
-            <w:pPr>
-              <w:jc w:val="both"/>
-            </w:pPr>
-          </w:p>
-        </w:tc>
-        <w:tc>
-          <w:tcPr>
-            <w:tcW w:w="3663" w:type="dxa"/>
+            <w:tcW w:w="2767" w:type="dxa"/>
+          </w:tcPr>
+          <w:p>
+            <w:pPr>
+              <w:jc w:val="both"/>
+            </w:pPr>
+          </w:p>
+          <w:p>
+            <w:pPr>
+              <w:jc w:val="both"/>
+            </w:pPr>
+            <w:r>
+              <w:t>Charlene</w:t>
+            </w:r>
+          </w:p>
+          <w:p>
+            <w:pPr>
+              <w:jc w:val="both"/>
+            </w:pPr>
+          </w:p>
+          <w:p>
+            <w:pPr>
+              <w:jc w:val="both"/>
+            </w:pPr>
+          </w:p>
+          <w:p>
+            <w:pPr>
+              <w:jc w:val="both"/>
+            </w:pPr>
+          </w:p>
+        </w:tc>
+        <w:tc>
+          <w:tcPr>
+            <w:tcW w:w="3662" w:type="dxa"/>
           </w:tcPr>
           <w:p>
             <w:pPr>
               <w:jc w:val="both"/>
               <w:cnfStyle w:val="000000000000" w:firstRow="0" w:lastRow="0" w:firstColumn="0" w:lastColumn="0" w:oddVBand="0" w:evenVBand="0" w:oddHBand="0" w:evenHBand="0" w:firstRowFirstColumn="0" w:firstRowLastColumn="0" w:lastRowFirstColumn="0" w:lastRowLastColumn="0"/>
             </w:pPr>
+            <w:r>
+              <w:t>[Nothing provided]</w:t>
+            </w:r>
           </w:p>
         </w:tc>
         <w:tc>
@@ -234,46 +236,49 @@
         <w:tc>
           <w:tcPr>
             <w:cnfStyle w:val="001000000000" w:firstRow="0" w:lastRow="0" w:firstColumn="1" w:lastColumn="0" w:oddVBand="0" w:evenVBand="0" w:oddHBand="0" w:evenHBand="0" w:firstRowFirstColumn="0" w:firstRowLastColumn="0" w:lastRowFirstColumn="0" w:lastRowLastColumn="0"/>
-            <w:tcW w:w="2766" w:type="dxa"/>
-          </w:tcPr>
-          <w:p>
-            <w:pPr>
-              <w:jc w:val="both"/>
-            </w:pPr>
-          </w:p>
-          <w:p>
-            <w:pPr>
-              <w:jc w:val="both"/>
-            </w:pPr>
-          </w:p>
-          <w:p>
-            <w:pPr>
-              <w:jc w:val="both"/>
-            </w:pPr>
-            <w:r>
-              <w:t>Keith</w:t>
-            </w:r>
-          </w:p>
-          <w:p>
-            <w:pPr>
-              <w:jc w:val="both"/>
-            </w:pPr>
-          </w:p>
-          <w:p>
-            <w:pPr>
-              <w:jc w:val="both"/>
-            </w:pPr>
-          </w:p>
-        </w:tc>
-        <w:tc>
-          <w:tcPr>
-            <w:tcW w:w="3663" w:type="dxa"/>
+            <w:tcW w:w="2767" w:type="dxa"/>
+          </w:tcPr>
+          <w:p>
+            <w:pPr>
+              <w:jc w:val="both"/>
+            </w:pPr>
+          </w:p>
+          <w:p>
+            <w:pPr>
+              <w:jc w:val="both"/>
+            </w:pPr>
+          </w:p>
+          <w:p>
+            <w:pPr>
+              <w:jc w:val="both"/>
+            </w:pPr>
+            <w:r>
+              <w:t>Jessica</w:t>
+            </w:r>
+          </w:p>
+          <w:p>
+            <w:pPr>
+              <w:jc w:val="both"/>
+            </w:pPr>
+          </w:p>
+          <w:p>
+            <w:pPr>
+              <w:jc w:val="both"/>
+            </w:pPr>
+          </w:p>
+        </w:tc>
+        <w:tc>
+          <w:tcPr>
+            <w:tcW w:w="3662" w:type="dxa"/>
           </w:tcPr>
           <w:p>
             <w:pPr>
               <w:jc w:val="both"/>
               <w:cnfStyle w:val="000000100000" w:firstRow="0" w:lastRow="0" w:firstColumn="0" w:lastColumn="0" w:oddVBand="0" w:evenVBand="0" w:oddHBand="1" w:evenHBand="0" w:firstRowFirstColumn="0" w:firstRowLastColumn="0" w:lastRowFirstColumn="0" w:lastRowLastColumn="0"/>
             </w:pPr>
+            <w:r>
+              <w:t>[Nothing provided]</w:t>
+            </w:r>
           </w:p>
         </w:tc>
         <w:tc>
@@ -292,63 +297,69 @@
         <w:tc>
           <w:tcPr>
             <w:cnfStyle w:val="001000000000" w:firstRow="0" w:lastRow="0" w:firstColumn="1" w:lastColumn="0" w:oddVBand="0" w:evenVBand="0" w:oddHBand="0" w:evenHBand="0" w:firstRowFirstColumn="0" w:firstRowLastColumn="0" w:lastRowFirstColumn="0" w:lastRowLastColumn="0"/>
-            <w:tcW w:w="2766" w:type="dxa"/>
-          </w:tcPr>
-          <w:p>
-            <w:pPr>
-              <w:jc w:val="both"/>
-            </w:pPr>
-          </w:p>
-          <w:p>
-            <w:pPr>
-              <w:jc w:val="both"/>
-            </w:pPr>
-          </w:p>
-          <w:p>
-            <w:pPr>
-              <w:jc w:val="both"/>
-            </w:pPr>
-            <w:r>
-              <w:t>Charlene</w:t>
-            </w:r>
-          </w:p>
-          <w:p>
-            <w:pPr>
-              <w:jc w:val="both"/>
-            </w:pPr>
-          </w:p>
-          <w:p>
-            <w:pPr>
-              <w:jc w:val="both"/>
-            </w:pPr>
-          </w:p>
-        </w:tc>
-        <w:tc>
-          <w:tcPr>
-            <w:tcW w:w="3663" w:type="dxa"/>
-            <w:tcBorders>
-              <w:bottom w:val="nil"/>
-            </w:tcBorders>
+            <w:tcW w:w="2767" w:type="dxa"/>
+          </w:tcPr>
+          <w:p>
+            <w:pPr>
+              <w:jc w:val="both"/>
+            </w:pPr>
+          </w:p>
+          <w:p>
+            <w:pPr>
+              <w:jc w:val="both"/>
+            </w:pPr>
+          </w:p>
+          <w:p>
+            <w:pPr>
+              <w:jc w:val="both"/>
+            </w:pPr>
+            <w:r>
+              <w:t>Keith</w:t>
+            </w:r>
+          </w:p>
+          <w:p>
+            <w:pPr>
+              <w:jc w:val="both"/>
+            </w:pPr>
+          </w:p>
+          <w:p>
+            <w:pPr>
+              <w:jc w:val="both"/>
+            </w:pPr>
+          </w:p>
+        </w:tc>
+        <w:tc>
+          <w:tcPr>
+            <w:tcW w:w="3662" w:type="dxa"/>
           </w:tcPr>
           <w:p>
             <w:pPr>
               <w:jc w:val="both"/>
               <w:cnfStyle w:val="000000000000" w:firstRow="0" w:lastRow="0" w:firstColumn="0" w:lastColumn="0" w:oddVBand="0" w:evenVBand="0" w:oddHBand="0" w:evenHBand="0" w:firstRowFirstColumn="0" w:firstRowLastColumn="0" w:lastRowFirstColumn="0" w:lastRowLastColumn="0"/>
             </w:pPr>
+            <w:r>
+              <w:t xml:space="preserve">Work completed: Looked at how to check if form is valid, e.g. to check if “password” and “password again” matched. Was originally using the Database for this but using form validation now. </w:t>
+            </w:r>
+            <w:r>
+              <w:t xml:space="preserve"> </w:t>
+            </w:r>
+            <w:r>
+              <w:t xml:space="preserve">Looked at how to use Sessions and Cache to remember a user. Did minimal coding on this, due to time constraints. </w:t>
+            </w:r>
           </w:p>
         </w:tc>
         <w:tc>
           <w:tcPr>
             <w:tcW w:w="1851" w:type="dxa"/>
-            <w:tcBorders>
-              <w:bottom w:val="nil"/>
-            </w:tcBorders>
           </w:tcPr>
           <w:p>
             <w:pPr>
               <w:jc w:val="both"/>
               <w:cnfStyle w:val="000000000000" w:firstRow="0" w:lastRow="0" w:firstColumn="0" w:lastColumn="0" w:oddVBand="0" w:evenVBand="0" w:oddHBand="0" w:evenHBand="0" w:firstRowFirstColumn="0" w:firstRowLastColumn="0" w:lastRowFirstColumn="0" w:lastRowLastColumn="0"/>
             </w:pPr>
+            <w:r>
+              <w:t>100</w:t>
+            </w:r>
           </w:p>
         </w:tc>
       </w:tr>
@@ -359,31 +370,20 @@
         <w:tc>
           <w:tcPr>
             <w:cnfStyle w:val="001000000000" w:firstRow="0" w:lastRow="0" w:firstColumn="1" w:lastColumn="0" w:oddVBand="0" w:evenVBand="0" w:oddHBand="0" w:evenHBand="0" w:firstRowFirstColumn="0" w:firstRowLastColumn="0" w:lastRowFirstColumn="0" w:lastRowLastColumn="0"/>
-            <w:tcW w:w="2766" w:type="dxa"/>
-            <w:tcBorders>
-              <w:left w:val="nil"/>
-              <w:bottom w:val="nil"/>
-              <w:right w:val="nil"/>
-            </w:tcBorders>
-          </w:tcPr>
-          <w:p>
-            <w:pPr>
-              <w:jc w:val="both"/>
-            </w:pPr>
-            <w:r>
-              <w:t>Unallocated points</w:t>
-            </w:r>
-          </w:p>
-        </w:tc>
-        <w:tc>
-          <w:tcPr>
-            <w:tcW w:w="3663" w:type="dxa"/>
-            <w:tcBorders>
-              <w:top w:val="nil"/>
-              <w:left w:val="nil"/>
-              <w:bottom w:val="nil"/>
-              <w:right w:val="nil"/>
-            </w:tcBorders>
+            <w:tcW w:w="2767" w:type="dxa"/>
+          </w:tcPr>
+          <w:p>
+            <w:pPr>
+              <w:jc w:val="both"/>
+            </w:pPr>
+            <w:r>
+              <w:t>Unallocated beans</w:t>
+            </w:r>
+          </w:p>
+        </w:tc>
+        <w:tc>
+          <w:tcPr>
+            <w:tcW w:w="3662" w:type="dxa"/>
           </w:tcPr>
           <w:p>
             <w:pPr>
@@ -395,12 +395,6 @@
         <w:tc>
           <w:tcPr>
             <w:tcW w:w="1851" w:type="dxa"/>
-            <w:tcBorders>
-              <w:top w:val="nil"/>
-              <w:left w:val="nil"/>
-              <w:bottom w:val="nil"/>
-              <w:right w:val="nil"/>
-            </w:tcBorders>
           </w:tcPr>
           <w:p>
             <w:pPr>
@@ -408,10 +402,56 @@
               <w:cnfStyle w:val="000000100000" w:firstRow="0" w:lastRow="0" w:firstColumn="0" w:lastColumn="0" w:oddVBand="0" w:evenVBand="0" w:oddHBand="1" w:evenHBand="0" w:firstRowFirstColumn="0" w:firstRowLastColumn="0" w:lastRowFirstColumn="0" w:lastRowLastColumn="0"/>
             </w:pPr>
             <w:r>
-              <w:t>4</w:t>
-            </w:r>
-            <w:r>
-              <w:t>00</w:t>
+              <w:t>300</w:t>
+            </w:r>
+          </w:p>
+        </w:tc>
+      </w:tr>
+      <w:tr>
+        <w:tc>
+          <w:tcPr>
+            <w:cnfStyle w:val="001000000000" w:firstRow="0" w:lastRow="0" w:firstColumn="1" w:lastColumn="0" w:oddVBand="0" w:evenVBand="0" w:oddHBand="0" w:evenHBand="0" w:firstRowFirstColumn="0" w:firstRowLastColumn="0" w:lastRowFirstColumn="0" w:lastRowLastColumn="0"/>
+            <w:tcW w:w="2767" w:type="dxa"/>
+          </w:tcPr>
+          <w:p>
+            <w:pPr>
+              <w:jc w:val="both"/>
+              <w:rPr>
+                <w:b w:val="0"/>
+                <w:bCs w:val="0"/>
+              </w:rPr>
+            </w:pPr>
+          </w:p>
+          <w:p>
+            <w:pPr>
+              <w:jc w:val="both"/>
+              <w:rPr>
+                <w:b w:val="0"/>
+                <w:bCs w:val="0"/>
+              </w:rPr>
+            </w:pPr>
+          </w:p>
+          <w:p>
+            <w:pPr>
+              <w:jc w:val="both"/>
+            </w:pPr>
+            <w:r>
+              <w:t>Note:</w:t>
+            </w:r>
+          </w:p>
+        </w:tc>
+        <w:tc>
+          <w:tcPr>
+            <w:tcW w:w="5513" w:type="dxa"/>
+            <w:gridSpan w:val="2"/>
+          </w:tcPr>
+          <w:p>
+            <w:pPr>
+              <w:jc w:val="both"/>
+              <w:cnfStyle w:val="000000000000" w:firstRow="0" w:lastRow="0" w:firstColumn="0" w:lastColumn="0" w:oddVBand="0" w:evenVBand="0" w:oddHBand="0" w:evenHBand="0" w:firstRowFirstColumn="0" w:firstRowLastColumn="0" w:lastRowFirstColumn="0" w:lastRowLastColumn="0"/>
+            </w:pPr>
+            <w:r>
+              <w:t>Gave everyone on Week 8 the weekly deadline of Friday at 5pm to submit their Peer Review. I am not going to be chasing after people if they do not provide what they did.  It is now Saturday at 14:07, deadline has passed. – Keith.</w:t>
             </w:r>
           </w:p>
         </w:tc>
@@ -446,7 +486,7 @@
         <w:t>Signature</w:t>
       </w:r>
       <w:r>
-        <w:t xml:space="preserve"> KEITH FEENEY</w:t>
+        <w:t xml:space="preserve"> Keith Feeney</w:t>
       </w:r>
       <w:r>
         <w:t xml:space="preserve"> </w:t>
@@ -458,23 +498,16 @@
         <w:t xml:space="preserve"> </w:t>
       </w:r>
       <w:r>
-        <w:t>2 December</w:t>
+        <w:t xml:space="preserve">2 </w:t>
+      </w:r>
+      <w:r>
+        <w:t>December</w:t>
+      </w:r>
+      <w:r>
+        <w:t xml:space="preserve"> 2017</w:t>
       </w:r>
       <w:bookmarkStart w:id="0" w:name="_GoBack"/>
       <w:bookmarkEnd w:id="0"/>
-      <w:r>
-        <w:t>, 2017</w:t>
-      </w:r>
-    </w:p>
-    <w:p>
-      <w:pPr>
-        <w:jc w:val="both"/>
-      </w:pPr>
-    </w:p>
-    <w:p>
-      <w:pPr>
-        <w:jc w:val="both"/>
-      </w:pPr>
     </w:p>
     <w:p>
       <w:pPr>
@@ -492,7 +525,7 @@
 </file>
 
 <file path=word/styles.xml><?xml version="1.0" encoding="utf-8"?>
-<w:styles xmlns:mc="http://schemas.openxmlformats.org/markup-compatibility/2006" xmlns:r="http://schemas.openxmlformats.org/officeDocument/2006/relationships" xmlns:w="http://schemas.openxmlformats.org/wordprocessingml/2006/main" xmlns:w14="http://schemas.microsoft.com/office/word/2010/wordml" xmlns:w15="http://schemas.microsoft.com/office/word/2012/wordml" xmlns:w16se="http://schemas.microsoft.com/office/word/2015/wordml/symex" mc:Ignorable="w14 w15 w16se">
+<w:styles xmlns:mc="http://schemas.openxmlformats.org/markup-compatibility/2006" xmlns:r="http://schemas.openxmlformats.org/officeDocument/2006/relationships" xmlns:w="http://schemas.openxmlformats.org/wordprocessingml/2006/main" xmlns:w14="http://schemas.microsoft.com/office/word/2010/wordml" xmlns:w15="http://schemas.microsoft.com/office/word/2012/wordml" xmlns:w16cid="http://schemas.microsoft.com/office/word/2016/wordml/cid" xmlns:w16se="http://schemas.microsoft.com/office/word/2015/wordml/symex" mc:Ignorable="w14 w15 w16se w16cid">
   <w:docDefaults>
     <w:rPrDefault>
       <w:rPr>
@@ -504,7 +537,7 @@
     </w:rPrDefault>
     <w:pPrDefault/>
   </w:docDefaults>
-  <w:latentStyles w:defLockedState="0" w:defUIPriority="99" w:defSemiHidden="0" w:defUnhideWhenUsed="0" w:defQFormat="0" w:count="371">
+  <w:latentStyles w:defLockedState="0" w:defUIPriority="99" w:defSemiHidden="0" w:defUnhideWhenUsed="0" w:defQFormat="0" w:count="375">
     <w:lsdException w:name="Normal" w:uiPriority="0" w:qFormat="1"/>
     <w:lsdException w:name="heading 1" w:uiPriority="9" w:qFormat="1"/>
     <w:lsdException w:name="heading 2" w:semiHidden="1" w:uiPriority="9" w:unhideWhenUsed="1" w:qFormat="1"/>
@@ -610,7 +643,6 @@
     <w:lsdException w:name="HTML Sample" w:semiHidden="1" w:unhideWhenUsed="1"/>
     <w:lsdException w:name="HTML Typewriter" w:semiHidden="1" w:unhideWhenUsed="1"/>
     <w:lsdException w:name="HTML Variable" w:semiHidden="1" w:unhideWhenUsed="1"/>
-    <w:lsdException w:name="Normal Table" w:semiHidden="1" w:unhideWhenUsed="1"/>
     <w:lsdException w:name="annotation subject" w:semiHidden="1" w:unhideWhenUsed="1"/>
     <w:lsdException w:name="No List" w:semiHidden="1" w:unhideWhenUsed="1"/>
     <w:lsdException w:name="Outline List 1" w:semiHidden="1" w:unhideWhenUsed="1"/>
@@ -654,10 +686,8 @@
     <w:lsdException w:name="Table Elegant" w:semiHidden="1" w:unhideWhenUsed="1"/>
     <w:lsdException w:name="Table Professional" w:semiHidden="1" w:unhideWhenUsed="1"/>
     <w:lsdException w:name="Table Subtle 1" w:semiHidden="1" w:unhideWhenUsed="1"/>
-    <w:lsdException w:name="Table Subtle 2" w:semiHidden="1" w:unhideWhenUsed="1"/>
     <w:lsdException w:name="Table Web 1" w:semiHidden="1" w:unhideWhenUsed="1"/>
     <w:lsdException w:name="Table Web 2" w:semiHidden="1" w:unhideWhenUsed="1"/>
-    <w:lsdException w:name="Table Web 3" w:semiHidden="1" w:unhideWhenUsed="1"/>
     <w:lsdException w:name="Balloon Text" w:semiHidden="1" w:unhideWhenUsed="1"/>
     <w:lsdException w:name="Table Grid" w:uiPriority="59"/>
     <w:lsdException w:name="Table Theme" w:semiHidden="1" w:unhideWhenUsed="1"/>
@@ -867,6 +897,10 @@
     <w:lsdException w:name="List Table 5 Dark Accent 6" w:uiPriority="50"/>
     <w:lsdException w:name="List Table 6 Colorful Accent 6" w:uiPriority="51"/>
     <w:lsdException w:name="List Table 7 Colorful Accent 6" w:uiPriority="52"/>
+    <w:lsdException w:name="Mention" w:semiHidden="1" w:unhideWhenUsed="1"/>
+    <w:lsdException w:name="Smart Hyperlink" w:semiHidden="1" w:unhideWhenUsed="1"/>
+    <w:lsdException w:name="Hashtag" w:semiHidden="1" w:unhideWhenUsed="1"/>
+    <w:lsdException w:name="Unresolved Mention" w:semiHidden="1" w:unhideWhenUsed="1"/>
   </w:latentStyles>
   <w:style w:type="paragraph" w:default="1" w:styleId="Normal">
     <w:name w:val="Normal"/>
@@ -1188,55 +1222,6 @@
         <w:shd w:val="clear" w:color="auto" w:fill="A5D5E2" w:themeFill="accent5" w:themeFillTint="7F"/>
       </w:tcPr>
     </w:tblStylePr>
-  </w:style>
-  <w:style w:type="paragraph" w:styleId="IntenseQuote">
-    <w:name w:val="Intense Quote"/>
-    <w:basedOn w:val="Normal"/>
-    <w:next w:val="Normal"/>
-    <w:link w:val="IntenseQuoteChar"/>
-    <w:uiPriority w:val="30"/>
-    <w:qFormat/>
-    <w:rsid w:val="00DC4E32"/>
-    <w:pPr>
-      <w:pBdr>
-        <w:top w:val="single" w:sz="4" w:space="10" w:color="4F81BD" w:themeColor="accent1"/>
-        <w:bottom w:val="single" w:sz="4" w:space="10" w:color="4F81BD" w:themeColor="accent1"/>
-      </w:pBdr>
-      <w:spacing w:before="360" w:after="360"/>
-      <w:ind w:left="864" w:right="864"/>
-      <w:jc w:val="center"/>
-    </w:pPr>
-    <w:rPr>
-      <w:i/>
-      <w:iCs/>
-      <w:color w:val="4F81BD" w:themeColor="accent1"/>
-    </w:rPr>
-  </w:style>
-  <w:style w:type="character" w:customStyle="1" w:styleId="IntenseQuoteChar">
-    <w:name w:val="Intense Quote Char"/>
-    <w:basedOn w:val="DefaultParagraphFont"/>
-    <w:link w:val="IntenseQuote"/>
-    <w:uiPriority w:val="30"/>
-    <w:rsid w:val="00DC4E32"/>
-    <w:rPr>
-      <w:i/>
-      <w:iCs/>
-      <w:color w:val="4F81BD" w:themeColor="accent1"/>
-    </w:rPr>
-  </w:style>
-  <w:style w:type="character" w:styleId="IntenseReference">
-    <w:name w:val="Intense Reference"/>
-    <w:basedOn w:val="DefaultParagraphFont"/>
-    <w:uiPriority w:val="32"/>
-    <w:qFormat/>
-    <w:rsid w:val="00DC4E32"/>
-    <w:rPr>
-      <w:b/>
-      <w:bCs/>
-      <w:smallCaps/>
-      <w:color w:val="4F81BD" w:themeColor="accent1"/>
-      <w:spacing w:val="5"/>
-    </w:rPr>
   </w:style>
 </w:styles>
 </file>

</xml_diff>

<commit_message>
Adding Jessica's edits to peer reviews (Week 8,9,11)
</commit_message>
<xml_diff>
--- a/Peer Reviews/Week 11 - Peer Review.docx
+++ b/Peer Reviews/Week 11 - Peer Review.docx
@@ -2,7 +2,7 @@
 <file path=word/document.xml><?xml version="1.0" encoding="utf-8"?>
 <w:document xmlns:wpc="http://schemas.microsoft.com/office/word/2010/wordprocessingCanvas" xmlns:cx="http://schemas.microsoft.com/office/drawing/2014/chartex" xmlns:cx1="http://schemas.microsoft.com/office/drawing/2015/9/8/chartex" xmlns:cx2="http://schemas.microsoft.com/office/drawing/2015/10/21/chartex" xmlns:cx3="http://schemas.microsoft.com/office/drawing/2016/5/9/chartex" xmlns:cx4="http://schemas.microsoft.com/office/drawing/2016/5/10/chartex" xmlns:cx5="http://schemas.microsoft.com/office/drawing/2016/5/11/chartex" xmlns:cx6="http://schemas.microsoft.com/office/drawing/2016/5/12/chartex" xmlns:cx7="http://schemas.microsoft.com/office/drawing/2016/5/13/chartex" xmlns:cx8="http://schemas.microsoft.com/office/drawing/2016/5/14/chartex" xmlns:mc="http://schemas.openxmlformats.org/markup-compatibility/2006" xmlns:aink="http://schemas.microsoft.com/office/drawing/2016/ink" xmlns:am3d="http://schemas.microsoft.com/office/drawing/2017/model3d" xmlns:o="urn:schemas-microsoft-com:office:office" xmlns:r="http://schemas.openxmlformats.org/officeDocument/2006/relationships" xmlns:m="http://schemas.openxmlformats.org/officeDocument/2006/math" xmlns:v="urn:schemas-microsoft-com:vml" xmlns:wp14="http://schemas.microsoft.com/office/word/2010/wordprocessingDrawing" xmlns:wp="http://schemas.openxmlformats.org/drawingml/2006/wordprocessingDrawing" xmlns:w10="urn:schemas-microsoft-com:office:word" xmlns:w="http://schemas.openxmlformats.org/wordprocessingml/2006/main" xmlns:w14="http://schemas.microsoft.com/office/word/2010/wordml" xmlns:w15="http://schemas.microsoft.com/office/word/2012/wordml" xmlns:w16cid="http://schemas.microsoft.com/office/word/2016/wordml/cid" xmlns:w16se="http://schemas.microsoft.com/office/word/2015/wordml/symex" xmlns:wpg="http://schemas.microsoft.com/office/word/2010/wordprocessingGroup" xmlns:wpi="http://schemas.microsoft.com/office/word/2010/wordprocessingInk" xmlns:wne="http://schemas.microsoft.com/office/word/2006/wordml" xmlns:wps="http://schemas.microsoft.com/office/word/2010/wordprocessingShape" mc:Ignorable="w14 w15 w16se w16cid wp14">
   <w:body>
-    <w:p>
+    <w:p xmlns:wp14="http://schemas.microsoft.com/office/word/2010/wordml" wp14:textId="77777777">
       <w:pPr>
         <w:pStyle w:val="Title"/>
       </w:pPr>
@@ -10,7 +10,7 @@
         <w:t>Peer Assessment Form</w:t>
       </w:r>
     </w:p>
-    <w:p>
+    <w:p xmlns:wp14="http://schemas.microsoft.com/office/word/2010/wordml" wp14:textId="77777777">
       <w:pPr>
         <w:jc w:val="both"/>
       </w:pPr>
@@ -18,12 +18,12 @@
         <w:t xml:space="preserve">Each student on the third year software project group module should complete this document blind. When completing the document you are required to distribute the beans of effort for each student. Each group has 100 beans per group member to be allocated, for example a group with four members has 400 beans to be distributed. </w:t>
       </w:r>
     </w:p>
-    <w:p>
+    <w:p xmlns:wp14="http://schemas.microsoft.com/office/word/2010/wordml" wp14:textId="77777777">
       <w:pPr>
         <w:jc w:val="both"/>
       </w:pPr>
     </w:p>
-    <w:p>
+    <w:p xmlns:wp14="http://schemas.microsoft.com/office/word/2010/wordml" wp14:textId="77777777">
       <w:pPr>
         <w:jc w:val="center"/>
         <w:rPr>
@@ -41,7 +41,7 @@
         <w:t>Group B</w:t>
       </w:r>
     </w:p>
-    <w:p>
+    <w:p xmlns:wp14="http://schemas.microsoft.com/office/word/2010/wordml" wp14:textId="77777777">
       <w:pPr>
         <w:jc w:val="both"/>
       </w:pPr>
@@ -57,7 +57,7 @@
         <w:gridCol w:w="3662"/>
         <w:gridCol w:w="1851"/>
       </w:tblGrid>
-      <w:tr>
+      <w:tr xmlns:wp14="http://schemas.microsoft.com/office/word/2010/wordml" wp14:textId="77777777">
         <w:trPr>
           <w:cnfStyle w:val="100000000000" w:firstRow="1" w:lastRow="0" w:firstColumn="0" w:lastColumn="0" w:oddVBand="0" w:evenVBand="0" w:oddHBand="0" w:evenHBand="0" w:firstRowFirstColumn="0" w:firstRowLastColumn="0" w:lastRowFirstColumn="0" w:lastRowLastColumn="0"/>
         </w:trPr>
@@ -65,8 +65,9 @@
           <w:tcPr>
             <w:cnfStyle w:val="001000000000" w:firstRow="0" w:lastRow="0" w:firstColumn="1" w:lastColumn="0" w:oddVBand="0" w:evenVBand="0" w:oddHBand="0" w:evenHBand="0" w:firstRowFirstColumn="0" w:firstRowLastColumn="0" w:lastRowFirstColumn="0" w:lastRowLastColumn="0"/>
             <w:tcW w:w="2767" w:type="dxa"/>
-          </w:tcPr>
-          <w:p>
+            <w:tcMar/>
+          </w:tcPr>
+          <w:p wp14:textId="77777777">
             <w:pPr>
               <w:jc w:val="center"/>
             </w:pPr>
@@ -77,9 +78,11 @@
         </w:tc>
         <w:tc>
           <w:tcPr>
+            <w:cnfStyle w:val="000000000000" w:firstRow="0" w:lastRow="0" w:firstColumn="0" w:lastColumn="0" w:oddVBand="0" w:evenVBand="0" w:oddHBand="0" w:evenHBand="0" w:firstRowFirstColumn="0" w:firstRowLastColumn="0" w:lastRowFirstColumn="0" w:lastRowLastColumn="0"/>
             <w:tcW w:w="3662" w:type="dxa"/>
-          </w:tcPr>
-          <w:p>
+            <w:tcMar/>
+          </w:tcPr>
+          <w:p wp14:textId="77777777">
             <w:pPr>
               <w:jc w:val="center"/>
               <w:cnfStyle w:val="100000000000" w:firstRow="1" w:lastRow="0" w:firstColumn="0" w:lastColumn="0" w:oddVBand="0" w:evenVBand="0" w:oddHBand="0" w:evenHBand="0" w:firstRowFirstColumn="0" w:firstRowLastColumn="0" w:lastRowFirstColumn="0" w:lastRowLastColumn="0"/>
@@ -91,9 +94,11 @@
         </w:tc>
         <w:tc>
           <w:tcPr>
+            <w:cnfStyle w:val="000000000000" w:firstRow="0" w:lastRow="0" w:firstColumn="0" w:lastColumn="0" w:oddVBand="0" w:evenVBand="0" w:oddHBand="0" w:evenHBand="0" w:firstRowFirstColumn="0" w:firstRowLastColumn="0" w:lastRowFirstColumn="0" w:lastRowLastColumn="0"/>
             <w:tcW w:w="1851" w:type="dxa"/>
-          </w:tcPr>
-          <w:p>
+            <w:tcMar/>
+          </w:tcPr>
+          <w:p wp14:textId="77777777">
             <w:pPr>
               <w:jc w:val="center"/>
               <w:cnfStyle w:val="100000000000" w:firstRow="1" w:lastRow="0" w:firstColumn="0" w:lastColumn="0" w:oddVBand="0" w:evenVBand="0" w:oddHBand="0" w:evenHBand="0" w:firstRowFirstColumn="0" w:firstRowLastColumn="0" w:lastRowFirstColumn="0" w:lastRowLastColumn="0"/>
@@ -104,7 +109,7 @@
           </w:p>
         </w:tc>
       </w:tr>
-      <w:tr>
+      <w:tr xmlns:wp14="http://schemas.microsoft.com/office/word/2010/wordml" wp14:textId="77777777">
         <w:trPr>
           <w:cnfStyle w:val="000000100000" w:firstRow="0" w:lastRow="0" w:firstColumn="0" w:lastColumn="0" w:oddVBand="0" w:evenVBand="0" w:oddHBand="1" w:evenHBand="0" w:firstRowFirstColumn="0" w:firstRowLastColumn="0" w:lastRowFirstColumn="0" w:lastRowLastColumn="0"/>
         </w:trPr>
@@ -112,18 +117,19 @@
           <w:tcPr>
             <w:cnfStyle w:val="001000000000" w:firstRow="0" w:lastRow="0" w:firstColumn="1" w:lastColumn="0" w:oddVBand="0" w:evenVBand="0" w:oddHBand="0" w:evenHBand="0" w:firstRowFirstColumn="0" w:firstRowLastColumn="0" w:lastRowFirstColumn="0" w:lastRowLastColumn="0"/>
             <w:tcW w:w="2767" w:type="dxa"/>
-          </w:tcPr>
-          <w:p>
-            <w:pPr>
-              <w:jc w:val="both"/>
-            </w:pPr>
-          </w:p>
-          <w:p>
-            <w:pPr>
-              <w:jc w:val="both"/>
-            </w:pPr>
-          </w:p>
-          <w:p>
+            <w:tcMar/>
+          </w:tcPr>
+          <w:p wp14:textId="77777777">
+            <w:pPr>
+              <w:jc w:val="both"/>
+            </w:pPr>
+          </w:p>
+          <w:p wp14:textId="77777777">
+            <w:pPr>
+              <w:jc w:val="both"/>
+            </w:pPr>
+          </w:p>
+          <w:p wp14:textId="77777777">
             <w:pPr>
               <w:jc w:val="both"/>
             </w:pPr>
@@ -131,22 +137,24 @@
               <w:t>Angela</w:t>
             </w:r>
           </w:p>
-          <w:p>
-            <w:pPr>
-              <w:jc w:val="both"/>
-            </w:pPr>
-          </w:p>
-          <w:p>
-            <w:pPr>
-              <w:jc w:val="both"/>
-            </w:pPr>
-          </w:p>
-        </w:tc>
-        <w:tc>
-          <w:tcPr>
+          <w:p wp14:textId="77777777">
+            <w:pPr>
+              <w:jc w:val="both"/>
+            </w:pPr>
+          </w:p>
+          <w:p wp14:textId="77777777">
+            <w:pPr>
+              <w:jc w:val="both"/>
+            </w:pPr>
+          </w:p>
+        </w:tc>
+        <w:tc>
+          <w:tcPr>
+            <w:cnfStyle w:val="000000000000" w:firstRow="0" w:lastRow="0" w:firstColumn="0" w:lastColumn="0" w:oddVBand="0" w:evenVBand="0" w:oddHBand="0" w:evenHBand="0" w:firstRowFirstColumn="0" w:firstRowLastColumn="0" w:lastRowFirstColumn="0" w:lastRowLastColumn="0"/>
             <w:tcW w:w="3662" w:type="dxa"/>
-          </w:tcPr>
-          <w:p>
+            <w:tcMar/>
+          </w:tcPr>
+          <w:p wp14:textId="77777777">
             <w:pPr>
               <w:jc w:val="both"/>
               <w:cnfStyle w:val="000000100000" w:firstRow="0" w:lastRow="0" w:firstColumn="0" w:lastColumn="0" w:oddVBand="0" w:evenVBand="0" w:oddHBand="1" w:evenHBand="0" w:firstRowFirstColumn="0" w:firstRowLastColumn="0" w:lastRowFirstColumn="0" w:lastRowLastColumn="0"/>
@@ -158,9 +166,11 @@
         </w:tc>
         <w:tc>
           <w:tcPr>
+            <w:cnfStyle w:val="000000000000" w:firstRow="0" w:lastRow="0" w:firstColumn="0" w:lastColumn="0" w:oddVBand="0" w:evenVBand="0" w:oddHBand="0" w:evenHBand="0" w:firstRowFirstColumn="0" w:firstRowLastColumn="0" w:lastRowFirstColumn="0" w:lastRowLastColumn="0"/>
             <w:tcW w:w="1851" w:type="dxa"/>
-          </w:tcPr>
-          <w:p>
+            <w:tcMar/>
+          </w:tcPr>
+          <w:p wp14:textId="77777777">
             <w:pPr>
               <w:jc w:val="both"/>
               <w:cnfStyle w:val="000000100000" w:firstRow="0" w:lastRow="0" w:firstColumn="0" w:lastColumn="0" w:oddVBand="0" w:evenVBand="0" w:oddHBand="1" w:evenHBand="0" w:firstRowFirstColumn="0" w:firstRowLastColumn="0" w:lastRowFirstColumn="0" w:lastRowLastColumn="0"/>
@@ -168,18 +178,19 @@
           </w:p>
         </w:tc>
       </w:tr>
-      <w:tr>
+      <w:tr xmlns:wp14="http://schemas.microsoft.com/office/word/2010/wordml" wp14:textId="77777777">
         <w:tc>
           <w:tcPr>
             <w:cnfStyle w:val="001000000000" w:firstRow="0" w:lastRow="0" w:firstColumn="1" w:lastColumn="0" w:oddVBand="0" w:evenVBand="0" w:oddHBand="0" w:evenHBand="0" w:firstRowFirstColumn="0" w:firstRowLastColumn="0" w:lastRowFirstColumn="0" w:lastRowLastColumn="0"/>
             <w:tcW w:w="2767" w:type="dxa"/>
-          </w:tcPr>
-          <w:p>
-            <w:pPr>
-              <w:jc w:val="both"/>
-            </w:pPr>
-          </w:p>
-          <w:p>
+            <w:tcMar/>
+          </w:tcPr>
+          <w:p wp14:textId="77777777">
+            <w:pPr>
+              <w:jc w:val="both"/>
+            </w:pPr>
+          </w:p>
+          <w:p wp14:textId="77777777">
             <w:pPr>
               <w:jc w:val="both"/>
             </w:pPr>
@@ -187,27 +198,29 @@
               <w:t>Charlene</w:t>
             </w:r>
           </w:p>
-          <w:p>
-            <w:pPr>
-              <w:jc w:val="both"/>
-            </w:pPr>
-          </w:p>
-          <w:p>
-            <w:pPr>
-              <w:jc w:val="both"/>
-            </w:pPr>
-          </w:p>
-          <w:p>
-            <w:pPr>
-              <w:jc w:val="both"/>
-            </w:pPr>
-          </w:p>
-        </w:tc>
-        <w:tc>
-          <w:tcPr>
+          <w:p wp14:textId="77777777">
+            <w:pPr>
+              <w:jc w:val="both"/>
+            </w:pPr>
+          </w:p>
+          <w:p wp14:textId="77777777">
+            <w:pPr>
+              <w:jc w:val="both"/>
+            </w:pPr>
+          </w:p>
+          <w:p wp14:textId="77777777">
+            <w:pPr>
+              <w:jc w:val="both"/>
+            </w:pPr>
+          </w:p>
+        </w:tc>
+        <w:tc>
+          <w:tcPr>
+            <w:cnfStyle w:val="000000000000" w:firstRow="0" w:lastRow="0" w:firstColumn="0" w:lastColumn="0" w:oddVBand="0" w:evenVBand="0" w:oddHBand="0" w:evenHBand="0" w:firstRowFirstColumn="0" w:firstRowLastColumn="0" w:lastRowFirstColumn="0" w:lastRowLastColumn="0"/>
             <w:tcW w:w="3662" w:type="dxa"/>
-          </w:tcPr>
-          <w:p>
+            <w:tcMar/>
+          </w:tcPr>
+          <w:p wp14:textId="77777777">
             <w:pPr>
               <w:jc w:val="both"/>
               <w:cnfStyle w:val="000000000000" w:firstRow="0" w:lastRow="0" w:firstColumn="0" w:lastColumn="0" w:oddVBand="0" w:evenVBand="0" w:oddHBand="0" w:evenHBand="0" w:firstRowFirstColumn="0" w:firstRowLastColumn="0" w:lastRowFirstColumn="0" w:lastRowLastColumn="0"/>
@@ -219,9 +232,11 @@
         </w:tc>
         <w:tc>
           <w:tcPr>
+            <w:cnfStyle w:val="000000000000" w:firstRow="0" w:lastRow="0" w:firstColumn="0" w:lastColumn="0" w:oddVBand="0" w:evenVBand="0" w:oddHBand="0" w:evenHBand="0" w:firstRowFirstColumn="0" w:firstRowLastColumn="0" w:lastRowFirstColumn="0" w:lastRowLastColumn="0"/>
             <w:tcW w:w="1851" w:type="dxa"/>
-          </w:tcPr>
-          <w:p>
+            <w:tcMar/>
+          </w:tcPr>
+          <w:p wp14:textId="77777777">
             <w:pPr>
               <w:jc w:val="both"/>
               <w:cnfStyle w:val="000000000000" w:firstRow="0" w:lastRow="0" w:firstColumn="0" w:lastColumn="0" w:oddVBand="0" w:evenVBand="0" w:oddHBand="0" w:evenHBand="0" w:firstRowFirstColumn="0" w:firstRowLastColumn="0" w:lastRowFirstColumn="0" w:lastRowLastColumn="0"/>
@@ -229,7 +244,7 @@
           </w:p>
         </w:tc>
       </w:tr>
-      <w:tr>
+      <w:tr xmlns:wp14="http://schemas.microsoft.com/office/word/2010/wordml" wp14:textId="77777777">
         <w:trPr>
           <w:cnfStyle w:val="000000100000" w:firstRow="0" w:lastRow="0" w:firstColumn="0" w:lastColumn="0" w:oddVBand="0" w:evenVBand="0" w:oddHBand="1" w:evenHBand="0" w:firstRowFirstColumn="0" w:firstRowLastColumn="0" w:lastRowFirstColumn="0" w:lastRowLastColumn="0"/>
         </w:trPr>
@@ -237,18 +252,19 @@
           <w:tcPr>
             <w:cnfStyle w:val="001000000000" w:firstRow="0" w:lastRow="0" w:firstColumn="1" w:lastColumn="0" w:oddVBand="0" w:evenVBand="0" w:oddHBand="0" w:evenHBand="0" w:firstRowFirstColumn="0" w:firstRowLastColumn="0" w:lastRowFirstColumn="0" w:lastRowLastColumn="0"/>
             <w:tcW w:w="2767" w:type="dxa"/>
-          </w:tcPr>
-          <w:p>
-            <w:pPr>
-              <w:jc w:val="both"/>
-            </w:pPr>
-          </w:p>
-          <w:p>
-            <w:pPr>
-              <w:jc w:val="both"/>
-            </w:pPr>
-          </w:p>
-          <w:p>
+            <w:tcMar/>
+          </w:tcPr>
+          <w:p wp14:textId="77777777">
+            <w:pPr>
+              <w:jc w:val="both"/>
+            </w:pPr>
+          </w:p>
+          <w:p wp14:textId="77777777">
+            <w:pPr>
+              <w:jc w:val="both"/>
+            </w:pPr>
+          </w:p>
+          <w:p wp14:textId="77777777">
             <w:pPr>
               <w:jc w:val="both"/>
             </w:pPr>
@@ -256,60 +272,78 @@
               <w:t>Jessica</w:t>
             </w:r>
           </w:p>
-          <w:p>
-            <w:pPr>
-              <w:jc w:val="both"/>
-            </w:pPr>
-          </w:p>
-          <w:p>
-            <w:pPr>
-              <w:jc w:val="both"/>
-            </w:pPr>
-          </w:p>
-        </w:tc>
-        <w:tc>
-          <w:tcPr>
+          <w:p wp14:textId="77777777">
+            <w:pPr>
+              <w:jc w:val="both"/>
+            </w:pPr>
+          </w:p>
+          <w:p wp14:textId="77777777">
+            <w:pPr>
+              <w:jc w:val="both"/>
+            </w:pPr>
+          </w:p>
+        </w:tc>
+        <w:tc>
+          <w:tcPr>
+            <w:cnfStyle w:val="000000000000" w:firstRow="0" w:lastRow="0" w:firstColumn="0" w:lastColumn="0" w:oddVBand="0" w:evenVBand="0" w:oddHBand="0" w:evenHBand="0" w:firstRowFirstColumn="0" w:firstRowLastColumn="0" w:lastRowFirstColumn="0" w:lastRowLastColumn="0"/>
             <w:tcW w:w="3662" w:type="dxa"/>
-          </w:tcPr>
-          <w:p>
+            <w:tcMar/>
+          </w:tcPr>
+          <w:p w14:noSpellErr="1" wp14:textId="2A4F8C40">
             <w:pPr>
               <w:jc w:val="both"/>
               <w:cnfStyle w:val="000000100000" w:firstRow="0" w:lastRow="0" w:firstColumn="0" w:lastColumn="0" w:oddVBand="0" w:evenVBand="0" w:oddHBand="1" w:evenHBand="0" w:firstRowFirstColumn="0" w:firstRowLastColumn="0" w:lastRowFirstColumn="0" w:lastRowLastColumn="0"/>
             </w:pPr>
             <w:r>
-              <w:t>[Nothing provided]</w:t>
-            </w:r>
-          </w:p>
-        </w:tc>
-        <w:tc>
-          <w:tcPr>
+              <w:rPr/>
+              <w:t xml:space="preserve">Working </w:t>
+            </w:r>
+            <w:r>
+              <w:rPr/>
+              <w:t>along</w:t>
+            </w:r>
+            <w:r>
+              <w:rPr/>
+              <w:t xml:space="preserve"> with Angela on technical report. </w:t>
+            </w:r>
+          </w:p>
+        </w:tc>
+        <w:tc>
+          <w:tcPr>
+            <w:cnfStyle w:val="000000000000" w:firstRow="0" w:lastRow="0" w:firstColumn="0" w:lastColumn="0" w:oddVBand="0" w:evenVBand="0" w:oddHBand="0" w:evenHBand="0" w:firstRowFirstColumn="0" w:firstRowLastColumn="0" w:lastRowFirstColumn="0" w:lastRowLastColumn="0"/>
             <w:tcW w:w="1851" w:type="dxa"/>
-          </w:tcPr>
-          <w:p>
+            <w:tcMar/>
+          </w:tcPr>
+          <w:p wp14:textId="2892985B">
             <w:pPr>
               <w:jc w:val="both"/>
               <w:cnfStyle w:val="000000100000" w:firstRow="0" w:lastRow="0" w:firstColumn="0" w:lastColumn="0" w:oddVBand="0" w:evenVBand="0" w:oddHBand="1" w:evenHBand="0" w:firstRowFirstColumn="0" w:firstRowLastColumn="0" w:lastRowFirstColumn="0" w:lastRowLastColumn="0"/>
             </w:pPr>
+            <w:r>
+              <w:rPr/>
+              <w:t>100</w:t>
+            </w:r>
           </w:p>
         </w:tc>
       </w:tr>
-      <w:tr>
+      <w:tr xmlns:wp14="http://schemas.microsoft.com/office/word/2010/wordml" wp14:textId="77777777">
         <w:tc>
           <w:tcPr>
             <w:cnfStyle w:val="001000000000" w:firstRow="0" w:lastRow="0" w:firstColumn="1" w:lastColumn="0" w:oddVBand="0" w:evenVBand="0" w:oddHBand="0" w:evenHBand="0" w:firstRowFirstColumn="0" w:firstRowLastColumn="0" w:lastRowFirstColumn="0" w:lastRowLastColumn="0"/>
             <w:tcW w:w="2767" w:type="dxa"/>
-          </w:tcPr>
-          <w:p>
-            <w:pPr>
-              <w:jc w:val="both"/>
-            </w:pPr>
-          </w:p>
-          <w:p>
-            <w:pPr>
-              <w:jc w:val="both"/>
-            </w:pPr>
-          </w:p>
-          <w:p>
+            <w:tcMar/>
+          </w:tcPr>
+          <w:p wp14:textId="77777777">
+            <w:pPr>
+              <w:jc w:val="both"/>
+            </w:pPr>
+          </w:p>
+          <w:p wp14:textId="77777777">
+            <w:pPr>
+              <w:jc w:val="both"/>
+            </w:pPr>
+          </w:p>
+          <w:p wp14:textId="77777777">
             <w:pPr>
               <w:jc w:val="both"/>
             </w:pPr>
@@ -317,22 +351,24 @@
               <w:t>Keith</w:t>
             </w:r>
           </w:p>
-          <w:p>
-            <w:pPr>
-              <w:jc w:val="both"/>
-            </w:pPr>
-          </w:p>
-          <w:p>
-            <w:pPr>
-              <w:jc w:val="both"/>
-            </w:pPr>
-          </w:p>
-        </w:tc>
-        <w:tc>
-          <w:tcPr>
+          <w:p wp14:textId="77777777">
+            <w:pPr>
+              <w:jc w:val="both"/>
+            </w:pPr>
+          </w:p>
+          <w:p wp14:textId="77777777">
+            <w:pPr>
+              <w:jc w:val="both"/>
+            </w:pPr>
+          </w:p>
+        </w:tc>
+        <w:tc>
+          <w:tcPr>
+            <w:cnfStyle w:val="000000000000" w:firstRow="0" w:lastRow="0" w:firstColumn="0" w:lastColumn="0" w:oddVBand="0" w:evenVBand="0" w:oddHBand="0" w:evenHBand="0" w:firstRowFirstColumn="0" w:firstRowLastColumn="0" w:lastRowFirstColumn="0" w:lastRowLastColumn="0"/>
             <w:tcW w:w="3662" w:type="dxa"/>
-          </w:tcPr>
-          <w:p>
+            <w:tcMar/>
+          </w:tcPr>
+          <w:p wp14:textId="77777777">
             <w:pPr>
               <w:jc w:val="both"/>
               <w:cnfStyle w:val="000000000000" w:firstRow="0" w:lastRow="0" w:firstColumn="0" w:lastColumn="0" w:oddVBand="0" w:evenVBand="0" w:oddHBand="0" w:evenHBand="0" w:firstRowFirstColumn="0" w:firstRowLastColumn="0" w:lastRowFirstColumn="0" w:lastRowLastColumn="0"/>
@@ -350,9 +386,11 @@
         </w:tc>
         <w:tc>
           <w:tcPr>
+            <w:cnfStyle w:val="000000000000" w:firstRow="0" w:lastRow="0" w:firstColumn="0" w:lastColumn="0" w:oddVBand="0" w:evenVBand="0" w:oddHBand="0" w:evenHBand="0" w:firstRowFirstColumn="0" w:firstRowLastColumn="0" w:lastRowFirstColumn="0" w:lastRowLastColumn="0"/>
             <w:tcW w:w="1851" w:type="dxa"/>
-          </w:tcPr>
-          <w:p>
+            <w:tcMar/>
+          </w:tcPr>
+          <w:p wp14:textId="77777777">
             <w:pPr>
               <w:jc w:val="both"/>
               <w:cnfStyle w:val="000000000000" w:firstRow="0" w:lastRow="0" w:firstColumn="0" w:lastColumn="0" w:oddVBand="0" w:evenVBand="0" w:oddHBand="0" w:evenHBand="0" w:firstRowFirstColumn="0" w:firstRowLastColumn="0" w:lastRowFirstColumn="0" w:lastRowLastColumn="0"/>
@@ -363,7 +401,7 @@
           </w:p>
         </w:tc>
       </w:tr>
-      <w:tr>
+      <w:tr xmlns:wp14="http://schemas.microsoft.com/office/word/2010/wordml" wp14:textId="77777777">
         <w:trPr>
           <w:cnfStyle w:val="000000100000" w:firstRow="0" w:lastRow="0" w:firstColumn="0" w:lastColumn="0" w:oddVBand="0" w:evenVBand="0" w:oddHBand="1" w:evenHBand="0" w:firstRowFirstColumn="0" w:firstRowLastColumn="0" w:lastRowFirstColumn="0" w:lastRowLastColumn="0"/>
         </w:trPr>
@@ -371,8 +409,9 @@
           <w:tcPr>
             <w:cnfStyle w:val="001000000000" w:firstRow="0" w:lastRow="0" w:firstColumn="1" w:lastColumn="0" w:oddVBand="0" w:evenVBand="0" w:oddHBand="0" w:evenHBand="0" w:firstRowFirstColumn="0" w:firstRowLastColumn="0" w:lastRowFirstColumn="0" w:lastRowLastColumn="0"/>
             <w:tcW w:w="2767" w:type="dxa"/>
-          </w:tcPr>
-          <w:p>
+            <w:tcMar/>
+          </w:tcPr>
+          <w:p wp14:textId="77777777">
             <w:pPr>
               <w:jc w:val="both"/>
             </w:pPr>
@@ -383,9 +422,11 @@
         </w:tc>
         <w:tc>
           <w:tcPr>
+            <w:cnfStyle w:val="000000000000" w:firstRow="0" w:lastRow="0" w:firstColumn="0" w:lastColumn="0" w:oddVBand="0" w:evenVBand="0" w:oddHBand="0" w:evenHBand="0" w:firstRowFirstColumn="0" w:firstRowLastColumn="0" w:lastRowFirstColumn="0" w:lastRowLastColumn="0"/>
             <w:tcW w:w="3662" w:type="dxa"/>
-          </w:tcPr>
-          <w:p>
+            <w:tcMar/>
+          </w:tcPr>
+          <w:p wp14:textId="77777777">
             <w:pPr>
               <w:jc w:val="both"/>
               <w:cnfStyle w:val="000000100000" w:firstRow="0" w:lastRow="0" w:firstColumn="0" w:lastColumn="0" w:oddVBand="0" w:evenVBand="0" w:oddHBand="1" w:evenHBand="0" w:firstRowFirstColumn="0" w:firstRowLastColumn="0" w:lastRowFirstColumn="0" w:lastRowLastColumn="0"/>
@@ -394,26 +435,34 @@
         </w:tc>
         <w:tc>
           <w:tcPr>
+            <w:cnfStyle w:val="000000000000" w:firstRow="0" w:lastRow="0" w:firstColumn="0" w:lastColumn="0" w:oddVBand="0" w:evenVBand="0" w:oddHBand="0" w:evenHBand="0" w:firstRowFirstColumn="0" w:firstRowLastColumn="0" w:lastRowFirstColumn="0" w:lastRowLastColumn="0"/>
             <w:tcW w:w="1851" w:type="dxa"/>
-          </w:tcPr>
-          <w:p>
+            <w:tcMar/>
+          </w:tcPr>
+          <w:p wp14:textId="4608E8B3">
             <w:pPr>
               <w:jc w:val="both"/>
               <w:cnfStyle w:val="000000100000" w:firstRow="0" w:lastRow="0" w:firstColumn="0" w:lastColumn="0" w:oddVBand="0" w:evenVBand="0" w:oddHBand="1" w:evenHBand="0" w:firstRowFirstColumn="0" w:firstRowLastColumn="0" w:lastRowFirstColumn="0" w:lastRowLastColumn="0"/>
             </w:pPr>
             <w:r>
-              <w:t>300</w:t>
+              <w:rPr/>
+              <w:t>2</w:t>
+            </w:r>
+            <w:r>
+              <w:rPr/>
+              <w:t>00</w:t>
             </w:r>
           </w:p>
         </w:tc>
       </w:tr>
-      <w:tr>
+      <w:tr xmlns:wp14="http://schemas.microsoft.com/office/word/2010/wordml" wp14:textId="77777777">
         <w:tc>
           <w:tcPr>
             <w:cnfStyle w:val="001000000000" w:firstRow="0" w:lastRow="0" w:firstColumn="1" w:lastColumn="0" w:oddVBand="0" w:evenVBand="0" w:oddHBand="0" w:evenHBand="0" w:firstRowFirstColumn="0" w:firstRowLastColumn="0" w:lastRowFirstColumn="0" w:lastRowLastColumn="0"/>
             <w:tcW w:w="2767" w:type="dxa"/>
-          </w:tcPr>
-          <w:p>
+            <w:tcMar/>
+          </w:tcPr>
+          <w:p wp14:textId="77777777">
             <w:pPr>
               <w:jc w:val="both"/>
               <w:rPr>
@@ -422,7 +471,7 @@
               </w:rPr>
             </w:pPr>
           </w:p>
-          <w:p>
+          <w:p wp14:textId="77777777">
             <w:pPr>
               <w:jc w:val="both"/>
               <w:rPr>
@@ -431,7 +480,7 @@
               </w:rPr>
             </w:pPr>
           </w:p>
-          <w:p>
+          <w:p wp14:textId="77777777">
             <w:pPr>
               <w:jc w:val="both"/>
             </w:pPr>
@@ -442,10 +491,12 @@
         </w:tc>
         <w:tc>
           <w:tcPr>
+            <w:cnfStyle w:val="000000000000" w:firstRow="0" w:lastRow="0" w:firstColumn="0" w:lastColumn="0" w:oddVBand="0" w:evenVBand="0" w:oddHBand="0" w:evenHBand="0" w:firstRowFirstColumn="0" w:firstRowLastColumn="0" w:lastRowFirstColumn="0" w:lastRowLastColumn="0"/>
             <w:tcW w:w="5513" w:type="dxa"/>
             <w:gridSpan w:val="2"/>
-          </w:tcPr>
-          <w:p>
+            <w:tcMar/>
+          </w:tcPr>
+          <w:p wp14:textId="77777777">
             <w:pPr>
               <w:jc w:val="both"/>
               <w:cnfStyle w:val="000000000000" w:firstRow="0" w:lastRow="0" w:firstColumn="0" w:lastColumn="0" w:oddVBand="0" w:evenVBand="0" w:oddHBand="0" w:evenHBand="0" w:firstRowFirstColumn="0" w:firstRowLastColumn="0" w:lastRowFirstColumn="0" w:lastRowLastColumn="0"/>
@@ -457,12 +508,12 @@
         </w:tc>
       </w:tr>
     </w:tbl>
-    <w:p>
+    <w:p xmlns:wp14="http://schemas.microsoft.com/office/word/2010/wordml" wp14:textId="77777777">
       <w:pPr>
         <w:jc w:val="both"/>
       </w:pPr>
     </w:p>
-    <w:p>
+    <w:p xmlns:wp14="http://schemas.microsoft.com/office/word/2010/wordml" wp14:textId="77777777">
       <w:pPr>
         <w:jc w:val="both"/>
       </w:pPr>
@@ -473,12 +524,12 @@
         <w:t>have completed this document to the best of my knowledge and that it reflects the efforts of the group members throughout the project.</w:t>
       </w:r>
     </w:p>
-    <w:p>
+    <w:p xmlns:wp14="http://schemas.microsoft.com/office/word/2010/wordml" wp14:textId="77777777">
       <w:pPr>
         <w:jc w:val="both"/>
       </w:pPr>
     </w:p>
-    <w:p>
+    <w:p xmlns:wp14="http://schemas.microsoft.com/office/word/2010/wordml" wp14:textId="77777777">
       <w:pPr>
         <w:jc w:val="both"/>
       </w:pPr>
@@ -506,16 +557,16 @@
       <w:r>
         <w:t xml:space="preserve"> 2017</w:t>
       </w:r>
-      <w:bookmarkStart w:id="0" w:name="_GoBack"/>
+      <w:bookmarkStart w:name="_GoBack" w:id="0"/>
       <w:bookmarkEnd w:id="0"/>
     </w:p>
-    <w:p>
+    <w:p xmlns:wp14="http://schemas.microsoft.com/office/word/2010/wordml" wp14:textId="77777777">
       <w:pPr>
         <w:jc w:val="both"/>
       </w:pPr>
     </w:p>
     <w:sectPr>
-      <w:pgSz w:w="11900" w:h="16840"/>
+      <w:pgSz w:w="11900" w:h="16840" w:orient="portrait"/>
       <w:pgMar w:top="1440" w:right="1800" w:bottom="284" w:left="1800" w:header="708" w:footer="708" w:gutter="0"/>
       <w:cols w:space="708"/>
       <w:docGrid w:linePitch="360"/>
@@ -524,12 +575,20 @@
 </w:document>
 </file>
 
+<file path=word/people.xml><?xml version="1.0" encoding="utf-8"?>
+<w15:people xmlns:mc="http://schemas.openxmlformats.org/markup-compatibility/2006" xmlns:w15="http://schemas.microsoft.com/office/word/2012/wordml" mc:Ignorable="w15">
+  <w15:person w15:author="Jessica Bankole">
+    <w15:presenceInfo w15:providerId="" w15:userId=""/>
+  </w15:person>
+</w15:people>
+</file>
+
 <file path=word/styles.xml><?xml version="1.0" encoding="utf-8"?>
-<w:styles xmlns:mc="http://schemas.openxmlformats.org/markup-compatibility/2006" xmlns:r="http://schemas.openxmlformats.org/officeDocument/2006/relationships" xmlns:w="http://schemas.openxmlformats.org/wordprocessingml/2006/main" xmlns:w14="http://schemas.microsoft.com/office/word/2010/wordml" xmlns:w15="http://schemas.microsoft.com/office/word/2012/wordml" xmlns:w16cid="http://schemas.microsoft.com/office/word/2016/wordml/cid" xmlns:w16se="http://schemas.microsoft.com/office/word/2015/wordml/symex" mc:Ignorable="w14 w15 w16se w16cid">
+<w:styles xmlns:wp14="http://schemas.microsoft.com/office/word/2010/wordprocessingDrawing" xmlns:mc="http://schemas.openxmlformats.org/markup-compatibility/2006" xmlns:r="http://schemas.openxmlformats.org/officeDocument/2006/relationships" xmlns:w="http://schemas.openxmlformats.org/wordprocessingml/2006/main" xmlns:w14="http://schemas.microsoft.com/office/word/2010/wordml" xmlns:w15="http://schemas.microsoft.com/office/word/2012/wordml" xmlns:w16cid="http://schemas.microsoft.com/office/word/2016/wordml/cid" xmlns:w16se="http://schemas.microsoft.com/office/word/2015/wordml/symex" mc:Ignorable="w14 w15 w16se w16cid wp14">
   <w:docDefaults>
     <w:rPrDefault>
       <w:rPr>
-        <w:rFonts w:asciiTheme="minorHAnsi" w:eastAsiaTheme="minorEastAsia" w:hAnsiTheme="minorHAnsi" w:cstheme="minorBidi"/>
+        <w:rFonts w:asciiTheme="minorHAnsi" w:hAnsiTheme="minorHAnsi" w:eastAsiaTheme="minorEastAsia" w:cstheme="minorBidi"/>
         <w:sz w:val="24"/>
         <w:szCs w:val="24"/>
         <w:lang w:val="en-US" w:eastAsia="en-US" w:bidi="ar-SA"/>
@@ -540,14 +599,14 @@
   <w:latentStyles w:defLockedState="0" w:defUIPriority="99" w:defSemiHidden="0" w:defUnhideWhenUsed="0" w:defQFormat="0" w:count="375">
     <w:lsdException w:name="Normal" w:uiPriority="0" w:qFormat="1"/>
     <w:lsdException w:name="heading 1" w:uiPriority="9" w:qFormat="1"/>
-    <w:lsdException w:name="heading 2" w:semiHidden="1" w:uiPriority="9" w:unhideWhenUsed="1" w:qFormat="1"/>
-    <w:lsdException w:name="heading 3" w:semiHidden="1" w:uiPriority="9" w:unhideWhenUsed="1" w:qFormat="1"/>
-    <w:lsdException w:name="heading 4" w:semiHidden="1" w:uiPriority="9" w:unhideWhenUsed="1" w:qFormat="1"/>
-    <w:lsdException w:name="heading 5" w:semiHidden="1" w:uiPriority="9" w:unhideWhenUsed="1" w:qFormat="1"/>
-    <w:lsdException w:name="heading 6" w:semiHidden="1" w:uiPriority="9" w:unhideWhenUsed="1" w:qFormat="1"/>
-    <w:lsdException w:name="heading 7" w:semiHidden="1" w:uiPriority="9" w:unhideWhenUsed="1" w:qFormat="1"/>
-    <w:lsdException w:name="heading 8" w:semiHidden="1" w:uiPriority="9" w:unhideWhenUsed="1" w:qFormat="1"/>
-    <w:lsdException w:name="heading 9" w:semiHidden="1" w:uiPriority="9" w:unhideWhenUsed="1" w:qFormat="1"/>
+    <w:lsdException w:name="heading 2" w:uiPriority="9" w:semiHidden="1" w:unhideWhenUsed="1" w:qFormat="1"/>
+    <w:lsdException w:name="heading 3" w:uiPriority="9" w:semiHidden="1" w:unhideWhenUsed="1" w:qFormat="1"/>
+    <w:lsdException w:name="heading 4" w:uiPriority="9" w:semiHidden="1" w:unhideWhenUsed="1" w:qFormat="1"/>
+    <w:lsdException w:name="heading 5" w:uiPriority="9" w:semiHidden="1" w:unhideWhenUsed="1" w:qFormat="1"/>
+    <w:lsdException w:name="heading 6" w:uiPriority="9" w:semiHidden="1" w:unhideWhenUsed="1" w:qFormat="1"/>
+    <w:lsdException w:name="heading 7" w:uiPriority="9" w:semiHidden="1" w:unhideWhenUsed="1" w:qFormat="1"/>
+    <w:lsdException w:name="heading 8" w:uiPriority="9" w:semiHidden="1" w:unhideWhenUsed="1" w:qFormat="1"/>
+    <w:lsdException w:name="heading 9" w:uiPriority="9" w:semiHidden="1" w:unhideWhenUsed="1" w:qFormat="1"/>
     <w:lsdException w:name="index 1" w:semiHidden="1" w:unhideWhenUsed="1"/>
     <w:lsdException w:name="index 2" w:semiHidden="1" w:unhideWhenUsed="1"/>
     <w:lsdException w:name="index 3" w:semiHidden="1" w:unhideWhenUsed="1"/>
@@ -557,22 +616,22 @@
     <w:lsdException w:name="index 7" w:semiHidden="1" w:unhideWhenUsed="1"/>
     <w:lsdException w:name="index 8" w:semiHidden="1" w:unhideWhenUsed="1"/>
     <w:lsdException w:name="index 9" w:semiHidden="1" w:unhideWhenUsed="1"/>
-    <w:lsdException w:name="toc 1" w:semiHidden="1" w:uiPriority="39" w:unhideWhenUsed="1"/>
-    <w:lsdException w:name="toc 2" w:semiHidden="1" w:uiPriority="39" w:unhideWhenUsed="1"/>
-    <w:lsdException w:name="toc 3" w:semiHidden="1" w:uiPriority="39" w:unhideWhenUsed="1"/>
-    <w:lsdException w:name="toc 4" w:semiHidden="1" w:uiPriority="39" w:unhideWhenUsed="1"/>
-    <w:lsdException w:name="toc 5" w:semiHidden="1" w:uiPriority="39" w:unhideWhenUsed="1"/>
-    <w:lsdException w:name="toc 6" w:semiHidden="1" w:uiPriority="39" w:unhideWhenUsed="1"/>
-    <w:lsdException w:name="toc 7" w:semiHidden="1" w:uiPriority="39" w:unhideWhenUsed="1"/>
-    <w:lsdException w:name="toc 8" w:semiHidden="1" w:uiPriority="39" w:unhideWhenUsed="1"/>
-    <w:lsdException w:name="toc 9" w:semiHidden="1" w:uiPriority="39" w:unhideWhenUsed="1"/>
+    <w:lsdException w:name="toc 1" w:uiPriority="39" w:semiHidden="1" w:unhideWhenUsed="1"/>
+    <w:lsdException w:name="toc 2" w:uiPriority="39" w:semiHidden="1" w:unhideWhenUsed="1"/>
+    <w:lsdException w:name="toc 3" w:uiPriority="39" w:semiHidden="1" w:unhideWhenUsed="1"/>
+    <w:lsdException w:name="toc 4" w:uiPriority="39" w:semiHidden="1" w:unhideWhenUsed="1"/>
+    <w:lsdException w:name="toc 5" w:uiPriority="39" w:semiHidden="1" w:unhideWhenUsed="1"/>
+    <w:lsdException w:name="toc 6" w:uiPriority="39" w:semiHidden="1" w:unhideWhenUsed="1"/>
+    <w:lsdException w:name="toc 7" w:uiPriority="39" w:semiHidden="1" w:unhideWhenUsed="1"/>
+    <w:lsdException w:name="toc 8" w:uiPriority="39" w:semiHidden="1" w:unhideWhenUsed="1"/>
+    <w:lsdException w:name="toc 9" w:uiPriority="39" w:semiHidden="1" w:unhideWhenUsed="1"/>
     <w:lsdException w:name="Normal Indent" w:semiHidden="1" w:unhideWhenUsed="1"/>
     <w:lsdException w:name="footnote text" w:semiHidden="1" w:unhideWhenUsed="1"/>
     <w:lsdException w:name="annotation text" w:semiHidden="1" w:unhideWhenUsed="1"/>
     <w:lsdException w:name="header" w:semiHidden="1" w:unhideWhenUsed="1"/>
     <w:lsdException w:name="footer" w:semiHidden="1" w:unhideWhenUsed="1"/>
     <w:lsdException w:name="index heading" w:semiHidden="1" w:unhideWhenUsed="1"/>
-    <w:lsdException w:name="caption" w:semiHidden="1" w:uiPriority="35" w:unhideWhenUsed="1" w:qFormat="1"/>
+    <w:lsdException w:name="caption" w:uiPriority="35" w:semiHidden="1" w:unhideWhenUsed="1" w:qFormat="1"/>
     <w:lsdException w:name="table of figures" w:semiHidden="1" w:unhideWhenUsed="1"/>
     <w:lsdException w:name="envelope address" w:semiHidden="1" w:unhideWhenUsed="1"/>
     <w:lsdException w:name="envelope return" w:semiHidden="1" w:unhideWhenUsed="1"/>
@@ -603,7 +662,7 @@
     <w:lsdException w:name="Title" w:uiPriority="10" w:qFormat="1"/>
     <w:lsdException w:name="Closing" w:semiHidden="1" w:unhideWhenUsed="1"/>
     <w:lsdException w:name="Signature" w:semiHidden="1" w:unhideWhenUsed="1"/>
-    <w:lsdException w:name="Default Paragraph Font" w:semiHidden="1" w:uiPriority="1" w:unhideWhenUsed="1"/>
+    <w:lsdException w:name="Default Paragraph Font" w:uiPriority="1" w:semiHidden="1" w:unhideWhenUsed="1"/>
     <w:lsdException w:name="Body Text" w:semiHidden="1" w:unhideWhenUsed="1"/>
     <w:lsdException w:name="Body Text Indent" w:semiHidden="1" w:unhideWhenUsed="1"/>
     <w:lsdException w:name="List Continue" w:semiHidden="1" w:unhideWhenUsed="1"/>
@@ -800,8 +859,8 @@
     <w:lsdException w:name="Subtle Reference" w:uiPriority="31" w:qFormat="1"/>
     <w:lsdException w:name="Intense Reference" w:uiPriority="32" w:qFormat="1"/>
     <w:lsdException w:name="Book Title" w:uiPriority="33" w:qFormat="1"/>
-    <w:lsdException w:name="Bibliography" w:semiHidden="1" w:uiPriority="37" w:unhideWhenUsed="1"/>
-    <w:lsdException w:name="TOC Heading" w:semiHidden="1" w:uiPriority="39" w:unhideWhenUsed="1" w:qFormat="1"/>
+    <w:lsdException w:name="Bibliography" w:uiPriority="37" w:semiHidden="1" w:unhideWhenUsed="1"/>
+    <w:lsdException w:name="TOC Heading" w:uiPriority="39" w:semiHidden="1" w:unhideWhenUsed="1" w:qFormat="1"/>
     <w:lsdException w:name="Grid Table 4" w:uiPriority="49"/>
     <w:lsdException w:name="Grid Table 5 Dark" w:uiPriority="50"/>
     <w:lsdException w:name="Grid Table 6 Colorful" w:uiPriority="51"/>
@@ -902,17 +961,17 @@
     <w:lsdException w:name="Hashtag" w:semiHidden="1" w:unhideWhenUsed="1"/>
     <w:lsdException w:name="Unresolved Mention" w:semiHidden="1" w:unhideWhenUsed="1"/>
   </w:latentStyles>
-  <w:style w:type="paragraph" w:default="1" w:styleId="Normal">
+  <w:style w:type="paragraph" w:styleId="Normal" w:default="1">
     <w:name w:val="Normal"/>
     <w:qFormat/>
   </w:style>
-  <w:style w:type="character" w:default="1" w:styleId="DefaultParagraphFont">
+  <w:style w:type="character" w:styleId="DefaultParagraphFont" w:default="1">
     <w:name w:val="Default Paragraph Font"/>
     <w:uiPriority w:val="1"/>
     <w:semiHidden/>
     <w:unhideWhenUsed/>
   </w:style>
-  <w:style w:type="table" w:default="1" w:styleId="TableNormal">
+  <w:style w:type="table" w:styleId="TableNormal" w:default="1">
     <w:name w:val="Normal Table"/>
     <w:uiPriority w:val="99"/>
     <w:semiHidden/>
@@ -927,7 +986,7 @@
       </w:tblCellMar>
     </w:tblPr>
   </w:style>
-  <w:style w:type="numbering" w:default="1" w:styleId="NoList">
+  <w:style w:type="numbering" w:styleId="NoList" w:default="1">
     <w:name w:val="No List"/>
     <w:uiPriority w:val="99"/>
     <w:semiHidden/>
@@ -943,13 +1002,13 @@
     <w:rsid w:val="00B76958"/>
     <w:pPr>
       <w:pBdr>
-        <w:bottom w:val="single" w:sz="8" w:space="4" w:color="4F81BD" w:themeColor="accent1"/>
+        <w:bottom w:val="single" w:color="4F81BD" w:themeColor="accent1" w:sz="8" w:space="4"/>
       </w:pBdr>
       <w:spacing w:after="300"/>
       <w:contextualSpacing/>
     </w:pPr>
     <w:rPr>
-      <w:rFonts w:asciiTheme="majorHAnsi" w:eastAsiaTheme="majorEastAsia" w:hAnsiTheme="majorHAnsi" w:cstheme="majorBidi"/>
+      <w:rFonts w:asciiTheme="majorHAnsi" w:hAnsiTheme="majorHAnsi" w:eastAsiaTheme="majorEastAsia" w:cstheme="majorBidi"/>
       <w:color w:val="17365D" w:themeColor="text2" w:themeShade="BF"/>
       <w:spacing w:val="5"/>
       <w:kern w:val="28"/>
@@ -957,14 +1016,14 @@
       <w:szCs w:val="52"/>
     </w:rPr>
   </w:style>
-  <w:style w:type="character" w:customStyle="1" w:styleId="TitleChar">
+  <w:style w:type="character" w:styleId="TitleChar" w:customStyle="1">
     <w:name w:val="Title Char"/>
     <w:basedOn w:val="DefaultParagraphFont"/>
     <w:link w:val="Title"/>
     <w:uiPriority w:val="10"/>
     <w:rsid w:val="00B76958"/>
     <w:rPr>
-      <w:rFonts w:asciiTheme="majorHAnsi" w:eastAsiaTheme="majorEastAsia" w:hAnsiTheme="majorHAnsi" w:cstheme="majorBidi"/>
+      <w:rFonts w:asciiTheme="majorHAnsi" w:hAnsiTheme="majorHAnsi" w:eastAsiaTheme="majorEastAsia" w:cstheme="majorBidi"/>
       <w:color w:val="17365D" w:themeColor="text2" w:themeShade="BF"/>
       <w:spacing w:val="5"/>
       <w:kern w:val="28"/>
@@ -979,12 +1038,12 @@
     <w:rsid w:val="00937F8C"/>
     <w:tblPr>
       <w:tblBorders>
-        <w:top w:val="single" w:sz="4" w:space="0" w:color="auto"/>
-        <w:left w:val="single" w:sz="4" w:space="0" w:color="auto"/>
-        <w:bottom w:val="single" w:sz="4" w:space="0" w:color="auto"/>
-        <w:right w:val="single" w:sz="4" w:space="0" w:color="auto"/>
-        <w:insideH w:val="single" w:sz="4" w:space="0" w:color="auto"/>
-        <w:insideV w:val="single" w:sz="4" w:space="0" w:color="auto"/>
+        <w:top w:val="single" w:color="auto" w:sz="4" w:space="0"/>
+        <w:left w:val="single" w:color="auto" w:sz="4" w:space="0"/>
+        <w:bottom w:val="single" w:color="auto" w:sz="4" w:space="0"/>
+        <w:right w:val="single" w:color="auto" w:sz="4" w:space="0"/>
+        <w:insideH w:val="single" w:color="auto" w:sz="4" w:space="0"/>
+        <w:insideV w:val="single" w:color="auto" w:sz="4" w:space="0"/>
       </w:tblBorders>
     </w:tblPr>
   </w:style>
@@ -1013,7 +1072,7 @@
         <w:tcBorders>
           <w:top w:val="nil"/>
           <w:left w:val="nil"/>
-          <w:bottom w:val="single" w:sz="18" w:space="0" w:color="FFFFFF" w:themeColor="background1"/>
+          <w:bottom w:val="single" w:color="FFFFFF" w:themeColor="background1" w:sz="18" w:space="0"/>
           <w:right w:val="nil"/>
           <w:insideH w:val="nil"/>
           <w:insideV w:val="nil"/>
@@ -1025,7 +1084,7 @@
       <w:tblPr/>
       <w:tcPr>
         <w:tcBorders>
-          <w:top w:val="single" w:sz="18" w:space="0" w:color="FFFFFF" w:themeColor="background1"/>
+          <w:top w:val="single" w:color="FFFFFF" w:themeColor="background1" w:sz="18" w:space="0"/>
           <w:left w:val="nil"/>
           <w:bottom w:val="nil"/>
           <w:right w:val="nil"/>
@@ -1042,7 +1101,7 @@
           <w:top w:val="nil"/>
           <w:left w:val="nil"/>
           <w:bottom w:val="nil"/>
-          <w:right w:val="single" w:sz="18" w:space="0" w:color="FFFFFF" w:themeColor="background1"/>
+          <w:right w:val="single" w:color="FFFFFF" w:themeColor="background1" w:sz="18" w:space="0"/>
           <w:insideH w:val="nil"/>
           <w:insideV w:val="nil"/>
         </w:tcBorders>
@@ -1054,7 +1113,7 @@
       <w:tcPr>
         <w:tcBorders>
           <w:top w:val="nil"/>
-          <w:left w:val="single" w:sz="18" w:space="0" w:color="FFFFFF" w:themeColor="background1"/>
+          <w:left w:val="single" w:color="FFFFFF" w:themeColor="background1" w:sz="18" w:space="0"/>
           <w:bottom w:val="nil"/>
           <w:right w:val="nil"/>
           <w:insideH w:val="nil"/>
@@ -1101,12 +1160,12 @@
       <w:tblStyleRowBandSize w:val="1"/>
       <w:tblStyleColBandSize w:val="1"/>
       <w:tblBorders>
-        <w:top w:val="single" w:sz="8" w:space="0" w:color="FFFFFF" w:themeColor="background1"/>
-        <w:left w:val="single" w:sz="8" w:space="0" w:color="FFFFFF" w:themeColor="background1"/>
-        <w:bottom w:val="single" w:sz="8" w:space="0" w:color="FFFFFF" w:themeColor="background1"/>
-        <w:right w:val="single" w:sz="8" w:space="0" w:color="FFFFFF" w:themeColor="background1"/>
-        <w:insideH w:val="single" w:sz="6" w:space="0" w:color="FFFFFF" w:themeColor="background1"/>
-        <w:insideV w:val="single" w:sz="6" w:space="0" w:color="FFFFFF" w:themeColor="background1"/>
+        <w:top w:val="single" w:color="FFFFFF" w:themeColor="background1" w:sz="8" w:space="0"/>
+        <w:left w:val="single" w:color="FFFFFF" w:themeColor="background1" w:sz="8" w:space="0"/>
+        <w:bottom w:val="single" w:color="FFFFFF" w:themeColor="background1" w:sz="8" w:space="0"/>
+        <w:right w:val="single" w:color="FFFFFF" w:themeColor="background1" w:sz="8" w:space="0"/>
+        <w:insideH w:val="single" w:color="FFFFFF" w:themeColor="background1" w:sz="6" w:space="0"/>
+        <w:insideV w:val="single" w:color="FFFFFF" w:themeColor="background1" w:sz="6" w:space="0"/>
       </w:tblBorders>
     </w:tblPr>
     <w:tcPr>
@@ -1123,12 +1182,12 @@
       <w:tblPr/>
       <w:tcPr>
         <w:tcBorders>
-          <w:top w:val="single" w:sz="8" w:space="0" w:color="FFFFFF" w:themeColor="background1"/>
-          <w:left w:val="single" w:sz="8" w:space="0" w:color="FFFFFF" w:themeColor="background1"/>
-          <w:bottom w:val="single" w:sz="24" w:space="0" w:color="FFFFFF" w:themeColor="background1"/>
-          <w:right w:val="single" w:sz="8" w:space="0" w:color="FFFFFF" w:themeColor="background1"/>
+          <w:top w:val="single" w:color="FFFFFF" w:themeColor="background1" w:sz="8" w:space="0"/>
+          <w:left w:val="single" w:color="FFFFFF" w:themeColor="background1" w:sz="8" w:space="0"/>
+          <w:bottom w:val="single" w:color="FFFFFF" w:themeColor="background1" w:sz="24" w:space="0"/>
+          <w:right w:val="single" w:color="FFFFFF" w:themeColor="background1" w:sz="8" w:space="0"/>
           <w:insideH w:val="nil"/>
-          <w:insideV w:val="single" w:sz="8" w:space="0" w:color="FFFFFF" w:themeColor="background1"/>
+          <w:insideV w:val="single" w:color="FFFFFF" w:themeColor="background1" w:sz="8" w:space="0"/>
         </w:tcBorders>
         <w:shd w:val="clear" w:color="auto" w:fill="4BACC6" w:themeFill="accent5"/>
       </w:tcPr>
@@ -1144,12 +1203,12 @@
       <w:tblPr/>
       <w:tcPr>
         <w:tcBorders>
-          <w:top w:val="single" w:sz="24" w:space="0" w:color="FFFFFF" w:themeColor="background1"/>
-          <w:left w:val="single" w:sz="8" w:space="0" w:color="FFFFFF" w:themeColor="background1"/>
-          <w:bottom w:val="single" w:sz="8" w:space="0" w:color="FFFFFF" w:themeColor="background1"/>
-          <w:right w:val="single" w:sz="8" w:space="0" w:color="FFFFFF" w:themeColor="background1"/>
+          <w:top w:val="single" w:color="FFFFFF" w:themeColor="background1" w:sz="24" w:space="0"/>
+          <w:left w:val="single" w:color="FFFFFF" w:themeColor="background1" w:sz="8" w:space="0"/>
+          <w:bottom w:val="single" w:color="FFFFFF" w:themeColor="background1" w:sz="8" w:space="0"/>
+          <w:right w:val="single" w:color="FFFFFF" w:themeColor="background1" w:sz="8" w:space="0"/>
           <w:insideH w:val="nil"/>
-          <w:insideV w:val="single" w:sz="8" w:space="0" w:color="FFFFFF" w:themeColor="background1"/>
+          <w:insideV w:val="single" w:color="FFFFFF" w:themeColor="background1" w:sz="8" w:space="0"/>
         </w:tcBorders>
         <w:shd w:val="clear" w:color="auto" w:fill="4BACC6" w:themeFill="accent5"/>
       </w:tcPr>
@@ -1165,8 +1224,8 @@
       <w:tblPr/>
       <w:tcPr>
         <w:tcBorders>
-          <w:left w:val="single" w:sz="8" w:space="0" w:color="FFFFFF" w:themeColor="background1"/>
-          <w:right w:val="single" w:sz="24" w:space="0" w:color="FFFFFF" w:themeColor="background1"/>
+          <w:left w:val="single" w:color="FFFFFF" w:themeColor="background1" w:sz="8" w:space="0"/>
+          <w:right w:val="single" w:color="FFFFFF" w:themeColor="background1" w:sz="24" w:space="0"/>
           <w:insideH w:val="nil"/>
           <w:insideV w:val="nil"/>
         </w:tcBorders>
@@ -1185,7 +1244,7 @@
       <w:tcPr>
         <w:tcBorders>
           <w:top w:val="nil"/>
-          <w:left w:val="single" w:sz="24" w:space="0" w:color="FFFFFF" w:themeColor="background1"/>
+          <w:left w:val="single" w:color="FFFFFF" w:themeColor="background1" w:sz="24" w:space="0"/>
           <w:bottom w:val="nil"/>
           <w:right w:val="nil"/>
           <w:insideH w:val="nil"/>
@@ -1198,10 +1257,10 @@
       <w:tblPr/>
       <w:tcPr>
         <w:tcBorders>
-          <w:top w:val="single" w:sz="8" w:space="0" w:color="FFFFFF" w:themeColor="background1"/>
-          <w:left w:val="single" w:sz="8" w:space="0" w:color="FFFFFF" w:themeColor="background1"/>
-          <w:bottom w:val="single" w:sz="8" w:space="0" w:color="FFFFFF" w:themeColor="background1"/>
-          <w:right w:val="single" w:sz="8" w:space="0" w:color="FFFFFF" w:themeColor="background1"/>
+          <w:top w:val="single" w:color="FFFFFF" w:themeColor="background1" w:sz="8" w:space="0"/>
+          <w:left w:val="single" w:color="FFFFFF" w:themeColor="background1" w:sz="8" w:space="0"/>
+          <w:bottom w:val="single" w:color="FFFFFF" w:themeColor="background1" w:sz="8" w:space="0"/>
+          <w:right w:val="single" w:color="FFFFFF" w:themeColor="background1" w:sz="8" w:space="0"/>
           <w:insideH w:val="nil"/>
           <w:insideV w:val="nil"/>
         </w:tcBorders>
@@ -1212,12 +1271,12 @@
       <w:tblPr/>
       <w:tcPr>
         <w:tcBorders>
-          <w:top w:val="single" w:sz="8" w:space="0" w:color="FFFFFF" w:themeColor="background1"/>
-          <w:left w:val="single" w:sz="8" w:space="0" w:color="FFFFFF" w:themeColor="background1"/>
-          <w:bottom w:val="single" w:sz="8" w:space="0" w:color="FFFFFF" w:themeColor="background1"/>
-          <w:right w:val="single" w:sz="8" w:space="0" w:color="FFFFFF" w:themeColor="background1"/>
-          <w:insideH w:val="single" w:sz="8" w:space="0" w:color="FFFFFF" w:themeColor="background1"/>
-          <w:insideV w:val="single" w:sz="8" w:space="0" w:color="FFFFFF" w:themeColor="background1"/>
+          <w:top w:val="single" w:color="FFFFFF" w:themeColor="background1" w:sz="8" w:space="0"/>
+          <w:left w:val="single" w:color="FFFFFF" w:themeColor="background1" w:sz="8" w:space="0"/>
+          <w:bottom w:val="single" w:color="FFFFFF" w:themeColor="background1" w:sz="8" w:space="0"/>
+          <w:right w:val="single" w:color="FFFFFF" w:themeColor="background1" w:sz="8" w:space="0"/>
+          <w:insideH w:val="single" w:color="FFFFFF" w:themeColor="background1" w:sz="8" w:space="0"/>
+          <w:insideV w:val="single" w:color="FFFFFF" w:themeColor="background1" w:sz="8" w:space="0"/>
         </w:tcBorders>
         <w:shd w:val="clear" w:color="auto" w:fill="A5D5E2" w:themeFill="accent5" w:themeFillTint="7F"/>
       </w:tcPr>

</xml_diff>